<commit_message>
new commit with changes to .docx and interview order
</commit_message>
<xml_diff>
--- a/docassemble/AppealsMiscellaneousMotion/data/templates/miscellaneous_motion.docx
+++ b/docassemble/AppealsMiscellaneousMotion/data/templates/miscellaneous_motion.docx
@@ -91,21 +91,24 @@
         <w:jc w:val="center"/>
       </w:pPr>
       <w:r>
+        <w:t xml:space="preserve">{% if not </w:t>
+      </w:r>
+      <w:proofErr w:type="spellStart"/>
+      <w:r>
+        <w:t>is_first_document</w:t>
+      </w:r>
+      <w:proofErr w:type="spellEnd"/>
+      <w:r>
+        <w:t xml:space="preserve"> %} </w:t>
+      </w:r>
+      <w:r>
         <w:t>APPEALS COURT DOCKET NO.</w:t>
       </w:r>
       <w:r>
         <w:t xml:space="preserve"> </w:t>
       </w:r>
       <w:r>
-        <w:t xml:space="preserve">{% if not </w:t>
-      </w:r>
-      <w:proofErr w:type="spellStart"/>
-      <w:r>
-        <w:t>is_first_document</w:t>
-      </w:r>
-      <w:proofErr w:type="spellEnd"/>
-      <w:r>
-        <w:t xml:space="preserve"> %} {{ </w:t>
+        <w:t xml:space="preserve">{{ </w:t>
       </w:r>
       <w:proofErr w:type="spellStart"/>
       <w:r>
@@ -569,118 +572,428 @@
     </w:p>
     <w:p>
       <w:pPr>
-        <w:jc w:val="right"/>
-      </w:pPr>
+        <w:rPr>
+          <w:bCs/>
+        </w:rPr>
+      </w:pPr>
+      <w:r>
+        <w:rPr>
+          <w:bCs/>
+        </w:rPr>
+        <w:br w:type="page"/>
+      </w:r>
+    </w:p>
+    <w:p>
+      <w:pPr>
+        <w:jc w:val="center"/>
+        <w:rPr>
+          <w:u w:val="single"/>
+        </w:rPr>
+      </w:pPr>
+      <w:r>
+        <w:rPr>
+          <w:u w:val="single"/>
+        </w:rPr>
+        <w:lastRenderedPageBreak/>
+        <w:t>CERTIFICATE OF SERVICE</w:t>
+      </w:r>
+    </w:p>
+    <w:p>
+      <w:pPr>
+        <w:jc w:val="center"/>
+      </w:pPr>
+    </w:p>
+    <w:p>
+      <w:r>
+        <w:t xml:space="preserve">Pursuant to Mass. R.A.P. 13 (d), I hereby certify under the penalties of perjury, that I have served </w:t>
+      </w:r>
+      <w:r>
+        <w:t xml:space="preserve">or will serve </w:t>
+      </w:r>
+      <w:r>
+        <w:t>the attached motion</w:t>
+      </w:r>
+      <w:r>
+        <w:t xml:space="preserve"> </w:t>
+      </w:r>
+      <w:r>
+        <w:t xml:space="preserve">upon the attorney of record for each attorney of record, or if the party has no attorney then I made service directly on the self-represented party by </w:t>
+      </w:r>
+      <w:r>
+        <w:t xml:space="preserve">{{ </w:t>
+      </w:r>
+      <w:proofErr w:type="spellStart"/>
+      <w:r>
+        <w:t>method_of_service</w:t>
+      </w:r>
+      <w:proofErr w:type="spellEnd"/>
+      <w:r>
+        <w:t xml:space="preserve"> </w:t>
+      </w:r>
+      <w:r>
+        <w:t xml:space="preserve">}}. </w:t>
+      </w:r>
+      <w:r>
+        <w:t xml:space="preserve">To the following person(s) at the following physical or email address(es): </w:t>
+      </w:r>
     </w:p>
     <w:p/>
     <w:p>
       <w:pPr>
-        <w:jc w:val="center"/>
-        <w:rPr>
-          <w:u w:val="single"/>
-        </w:rPr>
-      </w:pPr>
-    </w:p>
-    <w:p>
-      <w:pPr>
-        <w:jc w:val="center"/>
-        <w:rPr>
-          <w:u w:val="single"/>
-        </w:rPr>
-      </w:pPr>
-    </w:p>
-    <w:p>
-      <w:pPr>
-        <w:jc w:val="center"/>
-        <w:rPr>
-          <w:u w:val="single"/>
-        </w:rPr>
-      </w:pPr>
-    </w:p>
-    <w:p>
-      <w:pPr>
-        <w:jc w:val="center"/>
-        <w:rPr>
-          <w:u w:val="single"/>
-        </w:rPr>
-      </w:pPr>
-    </w:p>
-    <w:p>
-      <w:pPr>
-        <w:jc w:val="center"/>
-        <w:rPr>
-          <w:u w:val="single"/>
-        </w:rPr>
-      </w:pPr>
-    </w:p>
-    <w:p>
-      <w:pPr>
-        <w:jc w:val="center"/>
-        <w:rPr>
-          <w:u w:val="single"/>
-        </w:rPr>
-      </w:pPr>
-    </w:p>
-    <w:p>
-      <w:pPr>
-        <w:jc w:val="center"/>
-        <w:rPr>
-          <w:u w:val="single"/>
-        </w:rPr>
-      </w:pPr>
-      <w:r>
-        <w:rPr>
-          <w:u w:val="single"/>
-        </w:rPr>
-        <w:t>CERTIFICATE OF SERVICE</w:t>
-      </w:r>
-    </w:p>
-    <w:p>
-      <w:pPr>
-        <w:jc w:val="center"/>
-      </w:pPr>
-    </w:p>
-    <w:p>
-      <w:r>
-        <w:t xml:space="preserve">Pursuant to Mass. R.A.P. 13 (d), I hereby certify under the penalties of perjury, that I have served </w:t>
-      </w:r>
-      <w:r>
-        <w:t xml:space="preserve">or will serve </w:t>
-      </w:r>
-      <w:r>
-        <w:t>the attached motion</w:t>
-      </w:r>
-      <w:r>
+        <w:rPr>
+          <w:bCs/>
+        </w:rPr>
+      </w:pPr>
+      <w:r>
+        <w:rPr>
+          <w:bCs/>
+        </w:rPr>
+        <w:t xml:space="preserve">{{ </w:t>
+      </w:r>
+      <w:proofErr w:type="spellStart"/>
+      <w:r>
+        <w:rPr>
+          <w:bCs/>
+        </w:rPr>
+        <w:t>parties_to_be_served</w:t>
+      </w:r>
+      <w:proofErr w:type="spellEnd"/>
+      <w:r>
+        <w:rPr>
+          <w:bCs/>
+        </w:rPr>
         <w:t xml:space="preserve"> </w:t>
       </w:r>
       <w:r>
-        <w:t xml:space="preserve">upon the attorney of record for each attorney of record, or if the party has no attorney then I made service directly on the self-represented party by </w:t>
-      </w:r>
-      <w:r>
+        <w:rPr>
+          <w:bCs/>
+        </w:rPr>
+        <w:t>}}</w:t>
+      </w:r>
+    </w:p>
+    <w:p>
+      <w:pPr>
+        <w:rPr>
+          <w:bCs/>
+        </w:rPr>
+      </w:pPr>
+    </w:p>
+    <w:p>
+      <w:pPr>
+        <w:rPr>
+          <w:bCs/>
+        </w:rPr>
+      </w:pPr>
+      <w:r>
+        <w:t xml:space="preserve">I </w:t>
+      </w:r>
+      <w:r>
+        <w:t xml:space="preserve">have </w:t>
+      </w:r>
+      <w:r>
+        <w:t>made</w:t>
+      </w:r>
+      <w:r>
+        <w:t xml:space="preserve"> or will make</w:t>
+      </w:r>
+      <w:r>
+        <w:t xml:space="preserve"> service on </w:t>
+      </w:r>
+      <w:r>
+        <w:rPr>
+          <w:bCs/>
+        </w:rPr>
         <w:t xml:space="preserve">{{ </w:t>
       </w:r>
       <w:proofErr w:type="spellStart"/>
       <w:r>
-        <w:t>method_of_service</w:t>
-      </w:r>
-      <w:proofErr w:type="spellEnd"/>
-      <w:r>
+        <w:rPr>
+          <w:bCs/>
+        </w:rPr>
+        <w:t>service_date</w:t>
+      </w:r>
+      <w:proofErr w:type="spellEnd"/>
+      <w:r>
+        <w:rPr>
+          <w:bCs/>
+        </w:rPr>
+        <w:t xml:space="preserve"> }}</w:t>
+      </w:r>
+      <w:r>
+        <w:rPr>
+          <w:bCs/>
+        </w:rPr>
+        <w:t>.</w:t>
+      </w:r>
+    </w:p>
+    <w:p/>
+    <w:p>
+      <w:r>
+        <w:t xml:space="preserve">Signed under the penalties of perjury, </w:t>
+      </w:r>
+    </w:p>
+    <w:p>
+      <w:pPr>
+        <w:rPr>
+          <w:b/>
+        </w:rPr>
+      </w:pPr>
+    </w:p>
+    <w:p>
+      <w:r>
+        <w:t xml:space="preserve">{%p if </w:t>
+      </w:r>
+      <w:proofErr w:type="spellStart"/>
+      <w:r>
+        <w:t>i</w:t>
+      </w:r>
+      <w:proofErr w:type="spellEnd"/>
+      <w:r>
+        <w:t xml:space="preserve"> == "final" %}</w:t>
+      </w:r>
+    </w:p>
+    <w:p>
+      <w:r>
+        <w:t>{{ users</w:t>
+      </w:r>
+      <w:r>
+        <w:rPr>
+          <w:bCs/>
+        </w:rPr>
+        <w:t>[0].</w:t>
+      </w:r>
+      <w:r>
+        <w:t>signature }}</w:t>
+      </w:r>
+    </w:p>
+    <w:p>
+      <w:r>
+        <w:t>{%p endif %}</w:t>
+      </w:r>
+    </w:p>
+    <w:p>
+      <w:pPr>
+        <w:rPr>
+          <w:bCs/>
+        </w:rPr>
+      </w:pPr>
+      <w:r>
+        <w:rPr>
+          <w:bCs/>
+        </w:rPr>
+        <w:t xml:space="preserve">{{ </w:t>
+      </w:r>
+      <w:proofErr w:type="spellStart"/>
+      <w:r>
+        <w:rPr>
+          <w:bCs/>
+        </w:rPr>
+        <w:t>format_date</w:t>
+      </w:r>
+      <w:proofErr w:type="spellEnd"/>
+      <w:r>
+        <w:rPr>
+          <w:bCs/>
+        </w:rPr>
+        <w:t>(today()) }}</w:t>
+      </w:r>
+    </w:p>
+    <w:p/>
+    <w:p>
+      <w:pPr>
+        <w:rPr>
+          <w:bCs/>
+        </w:rPr>
+      </w:pPr>
+      <w:r>
+        <w:rPr>
+          <w:bCs/>
+        </w:rPr>
+        <w:t>{{ users[0].name }}</w:t>
+      </w:r>
+    </w:p>
+    <w:p>
+      <w:pPr>
+        <w:rPr>
+          <w:bCs/>
+        </w:rPr>
+      </w:pPr>
+      <w:r>
+        <w:rPr>
+          <w:bCs/>
+        </w:rPr>
+        <w:t>{{ users[0].</w:t>
+      </w:r>
+      <w:proofErr w:type="spellStart"/>
+      <w:r>
+        <w:rPr>
+          <w:bCs/>
+        </w:rPr>
+        <w:t>address.block</w:t>
+      </w:r>
+      <w:proofErr w:type="spellEnd"/>
+      <w:r>
+        <w:rPr>
+          <w:bCs/>
+        </w:rPr>
+        <w:t>() }}</w:t>
+      </w:r>
+    </w:p>
+    <w:p>
+      <w:pPr>
+        <w:rPr>
+          <w:bCs/>
+        </w:rPr>
+      </w:pPr>
+      <w:r>
+        <w:rPr>
+          <w:bCs/>
+        </w:rPr>
+        <w:t>{{ users[0].</w:t>
+      </w:r>
+      <w:proofErr w:type="spellStart"/>
+      <w:r>
+        <w:rPr>
+          <w:bCs/>
+        </w:rPr>
+        <w:t>phone_numbers</w:t>
+      </w:r>
+      <w:proofErr w:type="spellEnd"/>
+      <w:r>
+        <w:rPr>
+          <w:bCs/>
+        </w:rPr>
+        <w:t>() }}</w:t>
+      </w:r>
+    </w:p>
+    <w:p>
+      <w:pPr>
+        <w:rPr>
+          <w:bCs/>
+        </w:rPr>
+      </w:pPr>
+      <w:r>
+        <w:rPr>
+          <w:bCs/>
+        </w:rPr>
+        <w:t xml:space="preserve">{{ </w:t>
+      </w:r>
+      <w:proofErr w:type="spellStart"/>
+      <w:r>
+        <w:rPr>
+          <w:bCs/>
+        </w:rPr>
+        <w:t>showifdef</w:t>
+      </w:r>
+      <w:proofErr w:type="spellEnd"/>
+      <w:r>
+        <w:rPr>
+          <w:bCs/>
+        </w:rPr>
+        <w:t>('users[0].email') }}</w:t>
+      </w:r>
+    </w:p>
+    <w:p>
+      <w:pPr>
+        <w:rPr>
+          <w:bCs/>
+        </w:rPr>
+      </w:pPr>
+      <w:r>
+        <w:rPr>
+          <w:bCs/>
+        </w:rPr>
+        <w:br w:type="page"/>
+      </w:r>
+    </w:p>
+    <w:p>
+      <w:pPr>
+        <w:rPr>
+          <w:bCs/>
+        </w:rPr>
+      </w:pPr>
+      <w:r>
+        <w:rPr>
+          <w:sz w:val="20"/>
+          <w:szCs w:val="20"/>
+        </w:rPr>
+        <w:lastRenderedPageBreak/>
+        <w:t xml:space="preserve">{%p if </w:t>
+      </w:r>
+      <w:proofErr w:type="spellStart"/>
+      <w:r>
+        <w:rPr>
+          <w:sz w:val="20"/>
+          <w:szCs w:val="20"/>
+        </w:rPr>
+        <w:t>has_evidence</w:t>
+      </w:r>
+      <w:proofErr w:type="spellEnd"/>
+      <w:r>
+        <w:rPr>
+          <w:sz w:val="20"/>
+          <w:szCs w:val="20"/>
+        </w:rPr>
+        <w:t xml:space="preserve"> %}</w:t>
+      </w:r>
+    </w:p>
+    <w:p>
+      <w:pPr>
+        <w:jc w:val="center"/>
+      </w:pPr>
+      <w:r>
+        <w:t>COMMONWEALTH OF MASSACHUSETTS</w:t>
+      </w:r>
+    </w:p>
+    <w:p>
+      <w:pPr>
+        <w:jc w:val="center"/>
+      </w:pPr>
+      <w:r>
+        <w:t>APPEALS COURT</w:t>
+      </w:r>
+    </w:p>
+    <w:p>
+      <w:pPr>
+        <w:ind w:left="3600"/>
+      </w:pPr>
+    </w:p>
+    <w:p>
+      <w:pPr>
+        <w:jc w:val="center"/>
+        <w:rPr>
+          <w:bCs/>
+        </w:rPr>
+      </w:pPr>
+      <w:r>
+        <w:rPr>
+          <w:bCs/>
+        </w:rPr>
+        <w:t xml:space="preserve">{{ </w:t>
+      </w:r>
+      <w:proofErr w:type="spellStart"/>
+      <w:r>
+        <w:rPr>
+          <w:bCs/>
+        </w:rPr>
+        <w:t>trial_court</w:t>
+      </w:r>
+      <w:proofErr w:type="spellEnd"/>
+      <w:r>
+        <w:rPr>
+          <w:bCs/>
+        </w:rPr>
         <w:t xml:space="preserve"> </w:t>
       </w:r>
       <w:r>
-        <w:t xml:space="preserve">}}. </w:t>
-      </w:r>
-      <w:r>
-        <w:t xml:space="preserve">To the following person(s) at the following physical or email address(es): </w:t>
-      </w:r>
-    </w:p>
-    <w:p/>
-    <w:p>
-      <w:pPr>
-        <w:rPr>
-          <w:bCs/>
-        </w:rPr>
-      </w:pPr>
+        <w:rPr>
+          <w:bCs/>
+        </w:rPr>
+        <w:t>}}</w:t>
+      </w:r>
+      <w:r>
+        <w:t xml:space="preserve"> DOCKET NO. </w:t>
+      </w:r>
       <w:r>
         <w:rPr>
           <w:bCs/>
@@ -692,7 +1005,7 @@
         <w:rPr>
           <w:bCs/>
         </w:rPr>
-        <w:t>parties_to_be_served</w:t>
+        <w:t>trial_court_docket_number</w:t>
       </w:r>
       <w:proofErr w:type="spellEnd"/>
       <w:r>
@@ -710,315 +1023,8 @@
     </w:p>
     <w:p>
       <w:pPr>
-        <w:rPr>
-          <w:bCs/>
-        </w:rPr>
-      </w:pPr>
-    </w:p>
-    <w:p>
-      <w:pPr>
-        <w:rPr>
-          <w:bCs/>
-        </w:rPr>
-      </w:pPr>
-      <w:r>
-        <w:t xml:space="preserve">I </w:t>
-      </w:r>
-      <w:r>
-        <w:t xml:space="preserve">have </w:t>
-      </w:r>
-      <w:r>
-        <w:t>made</w:t>
-      </w:r>
-      <w:r>
-        <w:t xml:space="preserve"> or will make</w:t>
-      </w:r>
-      <w:r>
-        <w:t xml:space="preserve"> service on </w:t>
-      </w:r>
-      <w:r>
-        <w:rPr>
-          <w:bCs/>
-        </w:rPr>
-        <w:t xml:space="preserve">{{ </w:t>
-      </w:r>
-      <w:proofErr w:type="spellStart"/>
-      <w:r>
-        <w:rPr>
-          <w:bCs/>
-        </w:rPr>
-        <w:t>service_date</w:t>
-      </w:r>
-      <w:proofErr w:type="spellEnd"/>
-      <w:r>
-        <w:rPr>
-          <w:bCs/>
-        </w:rPr>
-        <w:t xml:space="preserve"> }}</w:t>
-      </w:r>
-    </w:p>
-    <w:p/>
-    <w:p>
-      <w:r>
-        <w:t xml:space="preserve">Signed under the penalties of perjury, </w:t>
-      </w:r>
-    </w:p>
-    <w:p>
-      <w:pPr>
-        <w:rPr>
-          <w:b/>
-        </w:rPr>
-      </w:pPr>
-    </w:p>
-    <w:p>
-      <w:r>
-        <w:t xml:space="preserve">{%p if </w:t>
-      </w:r>
-      <w:proofErr w:type="spellStart"/>
-      <w:r>
-        <w:t>i</w:t>
-      </w:r>
-      <w:proofErr w:type="spellEnd"/>
-      <w:r>
-        <w:t xml:space="preserve"> == "final" %}</w:t>
-      </w:r>
-    </w:p>
-    <w:p>
-      <w:r>
-        <w:t>{{ users</w:t>
-      </w:r>
-      <w:r>
-        <w:rPr>
-          <w:bCs/>
-        </w:rPr>
-        <w:t>[0].</w:t>
-      </w:r>
-      <w:r>
-        <w:t>signature }}</w:t>
-      </w:r>
-    </w:p>
-    <w:p>
-      <w:r>
-        <w:t>{%p endif %}</w:t>
-      </w:r>
-    </w:p>
-    <w:p>
-      <w:pPr>
-        <w:rPr>
-          <w:bCs/>
-        </w:rPr>
-      </w:pPr>
-      <w:r>
-        <w:rPr>
-          <w:bCs/>
-        </w:rPr>
-        <w:t xml:space="preserve">{{ </w:t>
-      </w:r>
-      <w:proofErr w:type="spellStart"/>
-      <w:r>
-        <w:rPr>
-          <w:bCs/>
-        </w:rPr>
-        <w:t>format_date</w:t>
-      </w:r>
-      <w:proofErr w:type="spellEnd"/>
-      <w:r>
-        <w:rPr>
-          <w:bCs/>
-        </w:rPr>
-        <w:t>(today()) }}</w:t>
-      </w:r>
-    </w:p>
-    <w:p/>
-    <w:p>
-      <w:pPr>
-        <w:rPr>
-          <w:bCs/>
-        </w:rPr>
-      </w:pPr>
-      <w:r>
-        <w:rPr>
-          <w:bCs/>
-        </w:rPr>
-        <w:t>{{ users[0].name }}</w:t>
-      </w:r>
-    </w:p>
-    <w:p>
-      <w:pPr>
-        <w:rPr>
-          <w:bCs/>
-        </w:rPr>
-      </w:pPr>
-      <w:r>
-        <w:rPr>
-          <w:bCs/>
-        </w:rPr>
-        <w:t>{{ users[0].</w:t>
-      </w:r>
-      <w:proofErr w:type="spellStart"/>
-      <w:r>
-        <w:rPr>
-          <w:bCs/>
-        </w:rPr>
-        <w:t>address.block</w:t>
-      </w:r>
-      <w:proofErr w:type="spellEnd"/>
-      <w:r>
-        <w:rPr>
-          <w:bCs/>
-        </w:rPr>
-        <w:t>() }}</w:t>
-      </w:r>
-    </w:p>
-    <w:p>
-      <w:pPr>
-        <w:rPr>
-          <w:bCs/>
-        </w:rPr>
-      </w:pPr>
-      <w:r>
-        <w:rPr>
-          <w:bCs/>
-        </w:rPr>
-        <w:t>{{ users[0].</w:t>
-      </w:r>
-      <w:proofErr w:type="spellStart"/>
-      <w:r>
-        <w:rPr>
-          <w:bCs/>
-        </w:rPr>
-        <w:t>phone_numbers</w:t>
-      </w:r>
-      <w:proofErr w:type="spellEnd"/>
-      <w:r>
-        <w:rPr>
-          <w:bCs/>
-        </w:rPr>
-        <w:t>() }}</w:t>
-      </w:r>
-    </w:p>
-    <w:p>
-      <w:pPr>
-        <w:rPr>
-          <w:bCs/>
-        </w:rPr>
-      </w:pPr>
-      <w:r>
-        <w:rPr>
-          <w:bCs/>
-        </w:rPr>
-        <w:t xml:space="preserve">{{ </w:t>
-      </w:r>
-      <w:proofErr w:type="spellStart"/>
-      <w:r>
-        <w:rPr>
-          <w:bCs/>
-        </w:rPr>
-        <w:t>showifdef</w:t>
-      </w:r>
-      <w:proofErr w:type="spellEnd"/>
-      <w:r>
-        <w:rPr>
-          <w:bCs/>
-        </w:rPr>
-        <w:t>('users[0].email') }}</w:t>
-      </w:r>
-      <w:r>
-        <w:br w:type="page"/>
-      </w:r>
-    </w:p>
-    <w:p/>
-    <w:p>
-      <w:pPr>
-        <w:jc w:val="center"/>
-      </w:pPr>
-      <w:r>
-        <w:t>COMMONWEALTH OF MASSACHUSETTS</w:t>
-      </w:r>
-    </w:p>
-    <w:p>
-      <w:pPr>
-        <w:jc w:val="center"/>
-      </w:pPr>
-      <w:r>
-        <w:t>APPEALS COURT</w:t>
-      </w:r>
-    </w:p>
-    <w:p>
-      <w:pPr>
-        <w:ind w:left="3600"/>
-      </w:pPr>
-    </w:p>
-    <w:p>
-      <w:pPr>
-        <w:jc w:val="center"/>
-        <w:rPr>
-          <w:bCs/>
-        </w:rPr>
-      </w:pPr>
-      <w:r>
-        <w:rPr>
-          <w:bCs/>
-        </w:rPr>
-        <w:t xml:space="preserve">{{ </w:t>
-      </w:r>
-      <w:proofErr w:type="spellStart"/>
-      <w:r>
-        <w:rPr>
-          <w:bCs/>
-        </w:rPr>
-        <w:t>trial_court</w:t>
-      </w:r>
-      <w:proofErr w:type="spellEnd"/>
-      <w:r>
-        <w:rPr>
-          <w:bCs/>
-        </w:rPr>
-        <w:t xml:space="preserve"> </w:t>
-      </w:r>
-      <w:r>
-        <w:rPr>
-          <w:bCs/>
-        </w:rPr>
-        <w:t>}}</w:t>
-      </w:r>
-      <w:r>
-        <w:t xml:space="preserve"> DOCKET NO. </w:t>
-      </w:r>
-      <w:r>
-        <w:rPr>
-          <w:bCs/>
-        </w:rPr>
-        <w:t xml:space="preserve">{{ </w:t>
-      </w:r>
-      <w:proofErr w:type="spellStart"/>
-      <w:r>
-        <w:rPr>
-          <w:bCs/>
-        </w:rPr>
-        <w:t>trial_court_docket_number</w:t>
-      </w:r>
-      <w:proofErr w:type="spellEnd"/>
-      <w:r>
-        <w:rPr>
-          <w:bCs/>
-        </w:rPr>
-        <w:t xml:space="preserve"> </w:t>
-      </w:r>
-      <w:r>
-        <w:rPr>
-          <w:bCs/>
-        </w:rPr>
-        <w:t>}}</w:t>
-      </w:r>
-    </w:p>
-    <w:p>
-      <w:pPr>
-        <w:jc w:val="center"/>
-      </w:pPr>
-      <w:r>
-        <w:t xml:space="preserve">APPEALS COURT DOCKET NO. </w:t>
-      </w:r>
+        <w:jc w:val="center"/>
+      </w:pPr>
       <w:r>
         <w:t xml:space="preserve">{% if not </w:t>
       </w:r>
@@ -1028,7 +1034,7 @@
       </w:r>
       <w:proofErr w:type="spellEnd"/>
       <w:r>
-        <w:t xml:space="preserve"> %} {{ </w:t>
+        <w:t xml:space="preserve"> %} APPEALS COURT DOCKET NO. {{ </w:t>
       </w:r>
       <w:proofErr w:type="spellStart"/>
       <w:r>
@@ -1352,6 +1358,25 @@
           <w:ilvl w:val="0"/>
           <w:numId w:val="4"/>
         </w:numPr>
+        <w:spacing w:line="480" w:lineRule="auto"/>
+        <w:rPr>
+          <w:sz w:val="20"/>
+          <w:szCs w:val="20"/>
+        </w:rPr>
+      </w:pPr>
+      <w:r>
+        <w:rPr>
+          <w:bCs/>
+          <w:iCs/>
+          <w:sz w:val="20"/>
+          <w:szCs w:val="20"/>
+          <w:lang w:val="en-GB"/>
+        </w:rPr>
+        <w:t>{%p endif %}</w:t>
+      </w:r>
+    </w:p>
+    <w:p>
+      <w:pPr>
         <w:spacing w:line="480" w:lineRule="auto"/>
         <w:rPr>
           <w:sz w:val="20"/>
@@ -2245,6 +2270,7 @@
   <w:style w:type="character" w:default="1" w:styleId="DefaultParagraphFont">
     <w:name w:val="Default Paragraph Font"/>
     <w:uiPriority w:val="1"/>
+    <w:semiHidden/>
     <w:unhideWhenUsed/>
   </w:style>
   <w:style w:type="table" w:default="1" w:styleId="TableNormal">

</xml_diff>

<commit_message>
problems with  id: user ability to pay and {{ other_parties[0].attorney.name }} on template
</commit_message>
<xml_diff>
--- a/docassemble/AppealsMiscellaneousMotion/data/templates/miscellaneous_motion.docx
+++ b/docassemble/AppealsMiscellaneousMotion/data/templates/miscellaneous_motion.docx
@@ -743,7 +743,15 @@
         <w:t xml:space="preserve"> </w:t>
       </w:r>
       <w:r>
-        <w:t xml:space="preserve">upon the attorney of record for each attorney of record, or if the party has no attorney then I made service directly on the self-represented party by </w:t>
+        <w:t xml:space="preserve">upon the attorney of record for each attorney of record, or if the party has no </w:t>
+      </w:r>
+      <w:proofErr w:type="gramStart"/>
+      <w:r>
+        <w:t>attorney</w:t>
+      </w:r>
+      <w:proofErr w:type="gramEnd"/>
+      <w:r>
+        <w:t xml:space="preserve"> then I made service directly on the self-represented party by </w:t>
       </w:r>
       <w:r>
         <w:t xml:space="preserve">{{ </w:t>
@@ -757,10 +765,13 @@
         <w:t xml:space="preserve"> </w:t>
       </w:r>
       <w:r>
-        <w:t xml:space="preserve">}}. </w:t>
-      </w:r>
-      <w:r>
-        <w:t xml:space="preserve">To the following person(s) at the following physical or email address(es): </w:t>
+        <w:t>}}</w:t>
+      </w:r>
+      <w:r>
+        <w:t xml:space="preserve"> t</w:t>
+      </w:r>
+      <w:r>
+        <w:t xml:space="preserve">o the following person(s) at the following physical or email address(es): </w:t>
       </w:r>
     </w:p>
     <w:p/>
@@ -774,6 +785,45 @@
         <w:rPr>
           <w:bCs/>
         </w:rPr>
+        <w:t>{%</w:t>
+      </w:r>
+      <w:r>
+        <w:rPr>
+          <w:bCs/>
+        </w:rPr>
+        <w:t>p</w:t>
+      </w:r>
+      <w:r>
+        <w:rPr>
+          <w:bCs/>
+        </w:rPr>
+        <w:t xml:space="preserve"> if </w:t>
+      </w:r>
+      <w:proofErr w:type="spellStart"/>
+      <w:r>
+        <w:rPr>
+          <w:bCs/>
+        </w:rPr>
+        <w:t>other_party</w:t>
+      </w:r>
+      <w:r>
+        <w:rPr>
+          <w:bCs/>
+        </w:rPr>
+        <w:t>_has_attorney</w:t>
+      </w:r>
+      <w:proofErr w:type="spellEnd"/>
+      <w:r>
+        <w:rPr>
+          <w:bCs/>
+        </w:rPr>
+        <w:t xml:space="preserve"> %}</w:t>
+      </w:r>
+      <w:r>
+        <w:rPr>
+          <w:bCs/>
+        </w:rPr>
+        <w:br/>
         <w:t xml:space="preserve">{{ </w:t>
       </w:r>
       <w:proofErr w:type="spellStart"/>
@@ -781,20 +831,225 @@
         <w:rPr>
           <w:bCs/>
         </w:rPr>
-        <w:t>parties_to_be_served</w:t>
-      </w:r>
-      <w:proofErr w:type="spellEnd"/>
-      <w:r>
-        <w:rPr>
-          <w:bCs/>
-        </w:rPr>
-        <w:t xml:space="preserve"> </w:t>
-      </w:r>
-      <w:r>
-        <w:rPr>
-          <w:bCs/>
-        </w:rPr>
-        <w:t>}}</w:t>
+        <w:t>other_parties</w:t>
+      </w:r>
+      <w:proofErr w:type="spellEnd"/>
+      <w:r>
+        <w:rPr>
+          <w:bCs/>
+        </w:rPr>
+        <w:t>[0].attorney</w:t>
+      </w:r>
+      <w:r>
+        <w:rPr>
+          <w:bCs/>
+        </w:rPr>
+        <w:t>.name</w:t>
+      </w:r>
+      <w:r>
+        <w:rPr>
+          <w:bCs/>
+        </w:rPr>
+        <w:t xml:space="preserve"> }}</w:t>
+      </w:r>
+    </w:p>
+    <w:p>
+      <w:pPr>
+        <w:rPr>
+          <w:bCs/>
+        </w:rPr>
+      </w:pPr>
+      <w:r>
+        <w:rPr>
+          <w:bCs/>
+        </w:rPr>
+        <w:t xml:space="preserve">{{ </w:t>
+      </w:r>
+      <w:proofErr w:type="spellStart"/>
+      <w:r>
+        <w:rPr>
+          <w:bCs/>
+        </w:rPr>
+        <w:t>other_parties</w:t>
+      </w:r>
+      <w:proofErr w:type="spellEnd"/>
+      <w:r>
+        <w:rPr>
+          <w:bCs/>
+        </w:rPr>
+        <w:t>[0].</w:t>
+      </w:r>
+      <w:proofErr w:type="spellStart"/>
+      <w:r>
+        <w:rPr>
+          <w:bCs/>
+        </w:rPr>
+        <w:t>attorney.</w:t>
+      </w:r>
+      <w:r>
+        <w:rPr>
+          <w:bCs/>
+        </w:rPr>
+        <w:t>email</w:t>
+      </w:r>
+      <w:proofErr w:type="spellEnd"/>
+      <w:r>
+        <w:rPr>
+          <w:bCs/>
+        </w:rPr>
+        <w:t xml:space="preserve"> }}</w:t>
+      </w:r>
+      <w:r>
+        <w:rPr>
+          <w:bCs/>
+        </w:rPr>
+        <w:br/>
+        <w:t xml:space="preserve">{{ </w:t>
+      </w:r>
+      <w:proofErr w:type="spellStart"/>
+      <w:r>
+        <w:rPr>
+          <w:bCs/>
+        </w:rPr>
+        <w:t>other_parties</w:t>
+      </w:r>
+      <w:proofErr w:type="spellEnd"/>
+      <w:r>
+        <w:rPr>
+          <w:bCs/>
+        </w:rPr>
+        <w:t>[0].</w:t>
+      </w:r>
+      <w:proofErr w:type="spellStart"/>
+      <w:r>
+        <w:rPr>
+          <w:bCs/>
+        </w:rPr>
+        <w:t>attorney.address.block</w:t>
+      </w:r>
+      <w:proofErr w:type="spellEnd"/>
+      <w:r>
+        <w:rPr>
+          <w:bCs/>
+        </w:rPr>
+        <w:t>() }}</w:t>
+      </w:r>
+    </w:p>
+    <w:p>
+      <w:r>
+        <w:t xml:space="preserve">{%p </w:t>
+      </w:r>
+      <w:r>
+        <w:t>else</w:t>
+      </w:r>
+      <w:r>
+        <w:t xml:space="preserve"> %}</w:t>
+      </w:r>
+    </w:p>
+    <w:p>
+      <w:pPr>
+        <w:rPr>
+          <w:bCs/>
+        </w:rPr>
+      </w:pPr>
+      <w:r>
+        <w:rPr>
+          <w:bCs/>
+        </w:rPr>
+        <w:t xml:space="preserve">{{ </w:t>
+      </w:r>
+      <w:proofErr w:type="spellStart"/>
+      <w:r>
+        <w:rPr>
+          <w:bCs/>
+        </w:rPr>
+        <w:t>other_parties</w:t>
+      </w:r>
+      <w:proofErr w:type="spellEnd"/>
+      <w:r>
+        <w:rPr>
+          <w:bCs/>
+        </w:rPr>
+        <w:t>[0].name }}</w:t>
+      </w:r>
+    </w:p>
+    <w:p>
+      <w:pPr>
+        <w:rPr>
+          <w:bCs/>
+        </w:rPr>
+      </w:pPr>
+      <w:r>
+        <w:rPr>
+          <w:bCs/>
+        </w:rPr>
+        <w:t xml:space="preserve">{{ </w:t>
+      </w:r>
+      <w:proofErr w:type="spellStart"/>
+      <w:r>
+        <w:rPr>
+          <w:bCs/>
+        </w:rPr>
+        <w:t>other_parties</w:t>
+      </w:r>
+      <w:proofErr w:type="spellEnd"/>
+      <w:r>
+        <w:rPr>
+          <w:bCs/>
+        </w:rPr>
+        <w:t>[0].</w:t>
+      </w:r>
+      <w:r>
+        <w:rPr>
+          <w:bCs/>
+        </w:rPr>
+        <w:t>email</w:t>
+      </w:r>
+      <w:r>
+        <w:rPr>
+          <w:bCs/>
+        </w:rPr>
+        <w:t xml:space="preserve"> }}</w:t>
+      </w:r>
+      <w:r>
+        <w:rPr>
+          <w:bCs/>
+        </w:rPr>
+        <w:br/>
+        <w:t xml:space="preserve">{{ </w:t>
+      </w:r>
+      <w:proofErr w:type="spellStart"/>
+      <w:r>
+        <w:rPr>
+          <w:bCs/>
+        </w:rPr>
+        <w:t>other_parties</w:t>
+      </w:r>
+      <w:proofErr w:type="spellEnd"/>
+      <w:r>
+        <w:rPr>
+          <w:bCs/>
+        </w:rPr>
+        <w:t>[0].</w:t>
+      </w:r>
+      <w:proofErr w:type="spellStart"/>
+      <w:r>
+        <w:rPr>
+          <w:bCs/>
+        </w:rPr>
+        <w:t>address.block</w:t>
+      </w:r>
+      <w:proofErr w:type="spellEnd"/>
+      <w:r>
+        <w:rPr>
+          <w:bCs/>
+        </w:rPr>
+        <w:t>() }}</w:t>
+      </w:r>
+    </w:p>
+    <w:p>
+      <w:r>
+        <w:t>{%p endif %}</w:t>
       </w:r>
     </w:p>
     <w:p>
@@ -2330,7 +2585,6 @@
   <w:style w:type="character" w:default="1" w:styleId="DefaultParagraphFont">
     <w:name w:val="Default Paragraph Font"/>
     <w:uiPriority w:val="1"/>
-    <w:semiHidden/>
     <w:unhideWhenUsed/>
   </w:style>
   <w:style w:type="table" w:default="1" w:styleId="TableNormal">

</xml_diff>

<commit_message>
New template and language
</commit_message>
<xml_diff>
--- a/docassemble/AppealsMiscellaneousMotion/data/templates/miscellaneous_motion.docx
+++ b/docassemble/AppealsMiscellaneousMotion/data/templates/miscellaneous_motion.docx
@@ -819,11 +819,17 @@
         </w:rPr>
         <w:t xml:space="preserve"> %}</w:t>
       </w:r>
-      <w:r>
-        <w:rPr>
-          <w:bCs/>
-        </w:rPr>
-        <w:br/>
+    </w:p>
+    <w:p>
+      <w:pPr>
+        <w:rPr>
+          <w:bCs/>
+        </w:rPr>
+      </w:pPr>
+      <w:r>
+        <w:rPr>
+          <w:bCs/>
+        </w:rPr>
         <w:t xml:space="preserve">{{ </w:t>
       </w:r>
       <w:proofErr w:type="spellStart"/>
@@ -838,7 +844,14 @@
         <w:rPr>
           <w:bCs/>
         </w:rPr>
-        <w:t>[0].attorney</w:t>
+        <w:t>[0].</w:t>
+      </w:r>
+      <w:proofErr w:type="spellStart"/>
+      <w:r>
+        <w:rPr>
+          <w:bCs/>
+        </w:rPr>
+        <w:t>attorney</w:t>
       </w:r>
       <w:r>
         <w:rPr>
@@ -850,6 +863,19 @@
         <w:rPr>
           <w:bCs/>
         </w:rPr>
+        <w:t>.full</w:t>
+      </w:r>
+      <w:proofErr w:type="spellEnd"/>
+      <w:r>
+        <w:rPr>
+          <w:bCs/>
+        </w:rPr>
+        <w:t>()</w:t>
+      </w:r>
+      <w:r>
+        <w:rPr>
+          <w:bCs/>
+        </w:rPr>
         <w:t xml:space="preserve"> }}</w:t>
       </w:r>
     </w:p>
@@ -899,11 +925,17 @@
         </w:rPr>
         <w:t xml:space="preserve"> }}</w:t>
       </w:r>
-      <w:r>
-        <w:rPr>
-          <w:bCs/>
-        </w:rPr>
-        <w:br/>
+    </w:p>
+    <w:p>
+      <w:pPr>
+        <w:rPr>
+          <w:bCs/>
+        </w:rPr>
+      </w:pPr>
+      <w:r>
+        <w:rPr>
+          <w:bCs/>
+        </w:rPr>
         <w:t xml:space="preserve">{{ </w:t>
       </w:r>
       <w:proofErr w:type="spellStart"/>
@@ -1011,11 +1043,17 @@
         </w:rPr>
         <w:t xml:space="preserve"> }}</w:t>
       </w:r>
-      <w:r>
-        <w:rPr>
-          <w:bCs/>
-        </w:rPr>
-        <w:br/>
+    </w:p>
+    <w:p>
+      <w:pPr>
+        <w:rPr>
+          <w:bCs/>
+        </w:rPr>
+      </w:pPr>
+      <w:r>
+        <w:rPr>
+          <w:bCs/>
+        </w:rPr>
         <w:t xml:space="preserve">{{ </w:t>
       </w:r>
       <w:proofErr w:type="spellStart"/>
@@ -2585,6 +2623,7 @@
   <w:style w:type="character" w:default="1" w:styleId="DefaultParagraphFont">
     <w:name w:val="Default Paragraph Font"/>
     <w:uiPriority w:val="1"/>
+    <w:semiHidden/>
     <w:unhideWhenUsed/>
   </w:style>
   <w:style w:type="table" w:default="1" w:styleId="TableNormal">

</xml_diff>